<commit_message>
añadiendo figuras al apartado de desarollo
</commit_message>
<xml_diff>
--- a/memoria/fuentes/revision de fuentes.docx
+++ b/memoria/fuentes/revision de fuentes.docx
@@ -2506,7 +2506,29 @@
           <w:szCs w:val="20"/>
           <w:shd w:val="clear" w:color="auto" w:fill="FFFFFF"/>
         </w:rPr>
-        <w:t xml:space="preserve"> in natural </w:t>
+        <w:t xml:space="preserve"> </w:t>
+      </w:r>
+      <w:proofErr w:type="gramStart"/>
+      <w:r>
+        <w:rPr>
+          <w:rFonts w:ascii="Arial" w:hAnsi="Arial" w:cs="Arial"/>
+          <w:color w:val="222222"/>
+          <w:sz w:val="20"/>
+          <w:szCs w:val="20"/>
+          <w:shd w:val="clear" w:color="auto" w:fill="FFFFFF"/>
+        </w:rPr>
+        <w:t>in natural</w:t>
+      </w:r>
+      <w:proofErr w:type="gramEnd"/>
+      <w:r>
+        <w:rPr>
+          <w:rFonts w:ascii="Arial" w:hAnsi="Arial" w:cs="Arial"/>
+          <w:color w:val="222222"/>
+          <w:sz w:val="20"/>
+          <w:szCs w:val="20"/>
+          <w:shd w:val="clear" w:color="auto" w:fill="FFFFFF"/>
+        </w:rPr>
+        <w:t xml:space="preserve"> </w:t>
       </w:r>
       <w:proofErr w:type="spellStart"/>
       <w:r>
@@ -2684,7 +2706,15 @@
       </w:r>
       <w:proofErr w:type="spellEnd"/>
       <w:r>
-        <w:t xml:space="preserve"> in natural and </w:t>
+        <w:t xml:space="preserve"> </w:t>
+      </w:r>
+      <w:proofErr w:type="gramStart"/>
+      <w:r>
+        <w:t>in natural</w:t>
+      </w:r>
+      <w:proofErr w:type="gramEnd"/>
+      <w:r>
+        <w:t xml:space="preserve"> and </w:t>
       </w:r>
       <w:proofErr w:type="spellStart"/>
       <w:r>
@@ -4010,17 +4040,22 @@
         <w:spacing w:after="0" w:line="240" w:lineRule="auto"/>
         <w:rPr>
           <w:rFonts w:ascii="URWPalladioL-Roma" w:hAnsi="URWPalladioL-Roma" w:cs="URWPalladioL-Roma"/>
+          <w:strike/>
           <w:sz w:val="20"/>
           <w:szCs w:val="20"/>
         </w:rPr>
       </w:pPr>
       <w:r>
+        <w:rPr>
+          <w:strike/>
+        </w:rPr>
         <w:t>“</w:t>
       </w:r>
       <w:proofErr w:type="spellStart"/>
       <w:r>
         <w:rPr>
           <w:rFonts w:ascii="URWPalladioL-Roma" w:hAnsi="URWPalladioL-Roma" w:cs="URWPalladioL-Roma"/>
+          <w:strike/>
           <w:sz w:val="20"/>
           <w:szCs w:val="20"/>
         </w:rPr>
@@ -4030,15 +4065,17 @@
       <w:r>
         <w:rPr>
           <w:rFonts w:ascii="URWPalladioL-Roma" w:hAnsi="URWPalladioL-Roma" w:cs="URWPalladioL-Roma"/>
-          <w:sz w:val="20"/>
-          <w:szCs w:val="20"/>
-        </w:rPr>
-        <w:t xml:space="preserve"> </w:t>
-      </w:r>
-      <w:proofErr w:type="spellStart"/>
-      <w:r>
-        <w:rPr>
-          <w:rFonts w:ascii="URWPalladioL-Roma" w:hAnsi="URWPalladioL-Roma" w:cs="URWPalladioL-Roma"/>
+          <w:strike/>
+          <w:sz w:val="20"/>
+          <w:szCs w:val="20"/>
+        </w:rPr>
+        <w:t xml:space="preserve"> </w:t>
+      </w:r>
+      <w:proofErr w:type="spellStart"/>
+      <w:r>
+        <w:rPr>
+          <w:rFonts w:ascii="URWPalladioL-Roma" w:hAnsi="URWPalladioL-Roma" w:cs="URWPalladioL-Roma"/>
+          <w:strike/>
           <w:sz w:val="20"/>
           <w:szCs w:val="20"/>
         </w:rPr>
@@ -4048,15 +4085,17 @@
       <w:r>
         <w:rPr>
           <w:rFonts w:ascii="URWPalladioL-Roma" w:hAnsi="URWPalladioL-Roma" w:cs="URWPalladioL-Roma"/>
-          <w:sz w:val="20"/>
-          <w:szCs w:val="20"/>
-        </w:rPr>
-        <w:t xml:space="preserve"> </w:t>
-      </w:r>
-      <w:proofErr w:type="spellStart"/>
-      <w:r>
-        <w:rPr>
-          <w:rFonts w:ascii="URWPalladioL-Roma" w:hAnsi="URWPalladioL-Roma" w:cs="URWPalladioL-Roma"/>
+          <w:strike/>
+          <w:sz w:val="20"/>
+          <w:szCs w:val="20"/>
+        </w:rPr>
+        <w:t xml:space="preserve"> </w:t>
+      </w:r>
+      <w:proofErr w:type="spellStart"/>
+      <w:r>
+        <w:rPr>
+          <w:rFonts w:ascii="URWPalladioL-Roma" w:hAnsi="URWPalladioL-Roma" w:cs="URWPalladioL-Roma"/>
+          <w:strike/>
           <w:sz w:val="20"/>
           <w:szCs w:val="20"/>
         </w:rPr>
@@ -4066,15 +4105,17 @@
       <w:r>
         <w:rPr>
           <w:rFonts w:ascii="URWPalladioL-Roma" w:hAnsi="URWPalladioL-Roma" w:cs="URWPalladioL-Roma"/>
-          <w:sz w:val="20"/>
-          <w:szCs w:val="20"/>
-        </w:rPr>
-        <w:t xml:space="preserve"> </w:t>
-      </w:r>
-      <w:proofErr w:type="spellStart"/>
-      <w:r>
-        <w:rPr>
-          <w:rFonts w:ascii="URWPalladioL-Roma" w:hAnsi="URWPalladioL-Roma" w:cs="URWPalladioL-Roma"/>
+          <w:strike/>
+          <w:sz w:val="20"/>
+          <w:szCs w:val="20"/>
+        </w:rPr>
+        <w:t xml:space="preserve"> </w:t>
+      </w:r>
+      <w:proofErr w:type="spellStart"/>
+      <w:r>
+        <w:rPr>
+          <w:rFonts w:ascii="URWPalladioL-Roma" w:hAnsi="URWPalladioL-Roma" w:cs="URWPalladioL-Roma"/>
+          <w:strike/>
           <w:sz w:val="20"/>
           <w:szCs w:val="20"/>
         </w:rPr>
@@ -4084,6 +4125,7 @@
       <w:r>
         <w:rPr>
           <w:rFonts w:ascii="URWPalladioL-Roma" w:hAnsi="URWPalladioL-Roma" w:cs="URWPalladioL-Roma"/>
+          <w:strike/>
           <w:sz w:val="20"/>
           <w:szCs w:val="20"/>
         </w:rPr>
@@ -4093,6 +4135,7 @@
       <w:r>
         <w:rPr>
           <w:rFonts w:ascii="URWPalladioL-Roma" w:hAnsi="URWPalladioL-Roma" w:cs="URWPalladioL-Roma"/>
+          <w:strike/>
           <w:sz w:val="20"/>
           <w:szCs w:val="20"/>
         </w:rPr>
@@ -4102,15 +4145,17 @@
       <w:r>
         <w:rPr>
           <w:rFonts w:ascii="URWPalladioL-Roma" w:hAnsi="URWPalladioL-Roma" w:cs="URWPalladioL-Roma"/>
-          <w:sz w:val="20"/>
-          <w:szCs w:val="20"/>
-        </w:rPr>
-        <w:t xml:space="preserve"> </w:t>
-      </w:r>
-      <w:proofErr w:type="spellStart"/>
-      <w:r>
-        <w:rPr>
-          <w:rFonts w:ascii="URWPalladioL-Roma" w:hAnsi="URWPalladioL-Roma" w:cs="URWPalladioL-Roma"/>
+          <w:strike/>
+          <w:sz w:val="20"/>
+          <w:szCs w:val="20"/>
+        </w:rPr>
+        <w:t xml:space="preserve"> </w:t>
+      </w:r>
+      <w:proofErr w:type="spellStart"/>
+      <w:r>
+        <w:rPr>
+          <w:rFonts w:ascii="URWPalladioL-Roma" w:hAnsi="URWPalladioL-Roma" w:cs="URWPalladioL-Roma"/>
+          <w:strike/>
           <w:sz w:val="20"/>
           <w:szCs w:val="20"/>
         </w:rPr>
@@ -4120,15 +4165,17 @@
       <w:r>
         <w:rPr>
           <w:rFonts w:ascii="URWPalladioL-Roma" w:hAnsi="URWPalladioL-Roma" w:cs="URWPalladioL-Roma"/>
-          <w:sz w:val="20"/>
-          <w:szCs w:val="20"/>
-        </w:rPr>
-        <w:t xml:space="preserve"> </w:t>
-      </w:r>
-      <w:proofErr w:type="spellStart"/>
-      <w:r>
-        <w:rPr>
-          <w:rFonts w:ascii="URWPalladioL-Roma" w:hAnsi="URWPalladioL-Roma" w:cs="URWPalladioL-Roma"/>
+          <w:strike/>
+          <w:sz w:val="20"/>
+          <w:szCs w:val="20"/>
+        </w:rPr>
+        <w:t xml:space="preserve"> </w:t>
+      </w:r>
+      <w:proofErr w:type="spellStart"/>
+      <w:r>
+        <w:rPr>
+          <w:rFonts w:ascii="URWPalladioL-Roma" w:hAnsi="URWPalladioL-Roma" w:cs="URWPalladioL-Roma"/>
+          <w:strike/>
           <w:sz w:val="20"/>
           <w:szCs w:val="20"/>
         </w:rPr>
@@ -4138,15 +4185,17 @@
       <w:r>
         <w:rPr>
           <w:rFonts w:ascii="URWPalladioL-Roma" w:hAnsi="URWPalladioL-Roma" w:cs="URWPalladioL-Roma"/>
-          <w:sz w:val="20"/>
-          <w:szCs w:val="20"/>
-        </w:rPr>
-        <w:t xml:space="preserve"> </w:t>
-      </w:r>
-      <w:proofErr w:type="spellStart"/>
-      <w:r>
-        <w:rPr>
-          <w:rFonts w:ascii="URWPalladioL-Roma" w:hAnsi="URWPalladioL-Roma" w:cs="URWPalladioL-Roma"/>
+          <w:strike/>
+          <w:sz w:val="20"/>
+          <w:szCs w:val="20"/>
+        </w:rPr>
+        <w:t xml:space="preserve"> </w:t>
+      </w:r>
+      <w:proofErr w:type="spellStart"/>
+      <w:r>
+        <w:rPr>
+          <w:rFonts w:ascii="URWPalladioL-Roma" w:hAnsi="URWPalladioL-Roma" w:cs="URWPalladioL-Roma"/>
+          <w:strike/>
           <w:sz w:val="20"/>
           <w:szCs w:val="20"/>
         </w:rPr>
@@ -4156,6 +4205,7 @@
       <w:r>
         <w:rPr>
           <w:rFonts w:ascii="URWPalladioL-Roma" w:hAnsi="URWPalladioL-Roma" w:cs="URWPalladioL-Roma"/>
+          <w:strike/>
           <w:sz w:val="20"/>
           <w:szCs w:val="20"/>
         </w:rPr>
@@ -4165,6 +4215,7 @@
       <w:r>
         <w:rPr>
           <w:rFonts w:ascii="URWPalladioL-Roma" w:hAnsi="URWPalladioL-Roma" w:cs="URWPalladioL-Roma"/>
+          <w:strike/>
           <w:sz w:val="20"/>
           <w:szCs w:val="20"/>
         </w:rPr>
@@ -4174,6 +4225,7 @@
       <w:r>
         <w:rPr>
           <w:rFonts w:ascii="URWPalladioL-Roma" w:hAnsi="URWPalladioL-Roma" w:cs="URWPalladioL-Roma"/>
+          <w:strike/>
           <w:sz w:val="20"/>
           <w:szCs w:val="20"/>
         </w:rPr>
@@ -4183,6 +4235,7 @@
       <w:r>
         <w:rPr>
           <w:rFonts w:ascii="URWPalladioL-Roma" w:hAnsi="URWPalladioL-Roma" w:cs="URWPalladioL-Roma"/>
+          <w:strike/>
           <w:sz w:val="20"/>
           <w:szCs w:val="20"/>
         </w:rPr>
@@ -4192,15 +4245,17 @@
       <w:r>
         <w:rPr>
           <w:rFonts w:ascii="URWPalladioL-Roma" w:hAnsi="URWPalladioL-Roma" w:cs="URWPalladioL-Roma"/>
-          <w:sz w:val="20"/>
-          <w:szCs w:val="20"/>
-        </w:rPr>
-        <w:t xml:space="preserve"> </w:t>
-      </w:r>
-      <w:proofErr w:type="spellStart"/>
-      <w:r>
-        <w:rPr>
-          <w:rFonts w:ascii="URWPalladioL-Roma" w:hAnsi="URWPalladioL-Roma" w:cs="URWPalladioL-Roma"/>
+          <w:strike/>
+          <w:sz w:val="20"/>
+          <w:szCs w:val="20"/>
+        </w:rPr>
+        <w:t xml:space="preserve"> </w:t>
+      </w:r>
+      <w:proofErr w:type="spellStart"/>
+      <w:r>
+        <w:rPr>
+          <w:rFonts w:ascii="URWPalladioL-Roma" w:hAnsi="URWPalladioL-Roma" w:cs="URWPalladioL-Roma"/>
+          <w:strike/>
           <w:sz w:val="20"/>
           <w:szCs w:val="20"/>
         </w:rPr>
@@ -4210,15 +4265,17 @@
       <w:r>
         <w:rPr>
           <w:rFonts w:ascii="URWPalladioL-Roma" w:hAnsi="URWPalladioL-Roma" w:cs="URWPalladioL-Roma"/>
-          <w:sz w:val="20"/>
-          <w:szCs w:val="20"/>
-        </w:rPr>
-        <w:t xml:space="preserve"> </w:t>
-      </w:r>
-      <w:proofErr w:type="spellStart"/>
-      <w:r>
-        <w:rPr>
-          <w:rFonts w:ascii="URWPalladioL-Roma" w:hAnsi="URWPalladioL-Roma" w:cs="URWPalladioL-Roma"/>
+          <w:strike/>
+          <w:sz w:val="20"/>
+          <w:szCs w:val="20"/>
+        </w:rPr>
+        <w:t xml:space="preserve"> </w:t>
+      </w:r>
+      <w:proofErr w:type="spellStart"/>
+      <w:r>
+        <w:rPr>
+          <w:rFonts w:ascii="URWPalladioL-Roma" w:hAnsi="URWPalladioL-Roma" w:cs="URWPalladioL-Roma"/>
+          <w:strike/>
           <w:sz w:val="20"/>
           <w:szCs w:val="20"/>
         </w:rPr>
@@ -4228,15 +4285,17 @@
       <w:r>
         <w:rPr>
           <w:rFonts w:ascii="URWPalladioL-Roma" w:hAnsi="URWPalladioL-Roma" w:cs="URWPalladioL-Roma"/>
-          <w:sz w:val="20"/>
-          <w:szCs w:val="20"/>
-        </w:rPr>
-        <w:t xml:space="preserve"> </w:t>
-      </w:r>
-      <w:proofErr w:type="spellStart"/>
-      <w:r>
-        <w:rPr>
-          <w:rFonts w:ascii="URWPalladioL-Roma" w:hAnsi="URWPalladioL-Roma" w:cs="URWPalladioL-Roma"/>
+          <w:strike/>
+          <w:sz w:val="20"/>
+          <w:szCs w:val="20"/>
+        </w:rPr>
+        <w:t xml:space="preserve"> </w:t>
+      </w:r>
+      <w:proofErr w:type="spellStart"/>
+      <w:r>
+        <w:rPr>
+          <w:rFonts w:ascii="URWPalladioL-Roma" w:hAnsi="URWPalladioL-Roma" w:cs="URWPalladioL-Roma"/>
+          <w:strike/>
           <w:sz w:val="20"/>
           <w:szCs w:val="20"/>
         </w:rPr>
@@ -4246,15 +4305,17 @@
       <w:r>
         <w:rPr>
           <w:rFonts w:ascii="URWPalladioL-Roma" w:hAnsi="URWPalladioL-Roma" w:cs="URWPalladioL-Roma"/>
-          <w:sz w:val="20"/>
-          <w:szCs w:val="20"/>
-        </w:rPr>
-        <w:t xml:space="preserve"> </w:t>
-      </w:r>
-      <w:proofErr w:type="spellStart"/>
-      <w:r>
-        <w:rPr>
-          <w:rFonts w:ascii="URWPalladioL-Roma" w:hAnsi="URWPalladioL-Roma" w:cs="URWPalladioL-Roma"/>
+          <w:strike/>
+          <w:sz w:val="20"/>
+          <w:szCs w:val="20"/>
+        </w:rPr>
+        <w:t xml:space="preserve"> </w:t>
+      </w:r>
+      <w:proofErr w:type="spellStart"/>
+      <w:r>
+        <w:rPr>
+          <w:rFonts w:ascii="URWPalladioL-Roma" w:hAnsi="URWPalladioL-Roma" w:cs="URWPalladioL-Roma"/>
+          <w:strike/>
           <w:sz w:val="20"/>
           <w:szCs w:val="20"/>
         </w:rPr>
@@ -4264,15 +4325,17 @@
       <w:r>
         <w:rPr>
           <w:rFonts w:ascii="URWPalladioL-Roma" w:hAnsi="URWPalladioL-Roma" w:cs="URWPalladioL-Roma"/>
-          <w:sz w:val="20"/>
-          <w:szCs w:val="20"/>
-        </w:rPr>
-        <w:t xml:space="preserve"> </w:t>
-      </w:r>
-      <w:proofErr w:type="spellStart"/>
-      <w:r>
-        <w:rPr>
-          <w:rFonts w:ascii="URWPalladioL-Roma" w:hAnsi="URWPalladioL-Roma" w:cs="URWPalladioL-Roma"/>
+          <w:strike/>
+          <w:sz w:val="20"/>
+          <w:szCs w:val="20"/>
+        </w:rPr>
+        <w:t xml:space="preserve"> </w:t>
+      </w:r>
+      <w:proofErr w:type="spellStart"/>
+      <w:r>
+        <w:rPr>
+          <w:rFonts w:ascii="URWPalladioL-Roma" w:hAnsi="URWPalladioL-Roma" w:cs="URWPalladioL-Roma"/>
+          <w:strike/>
           <w:sz w:val="20"/>
           <w:szCs w:val="20"/>
         </w:rPr>
@@ -4282,6 +4345,7 @@
       <w:r>
         <w:rPr>
           <w:rFonts w:ascii="URWPalladioL-Roma" w:hAnsi="URWPalladioL-Roma" w:cs="URWPalladioL-Roma"/>
+          <w:strike/>
           <w:sz w:val="20"/>
           <w:szCs w:val="20"/>
         </w:rPr>
@@ -4291,6 +4355,7 @@
       <w:r>
         <w:rPr>
           <w:rFonts w:ascii="URWPalladioL-Roma" w:hAnsi="URWPalladioL-Roma" w:cs="URWPalladioL-Roma"/>
+          <w:strike/>
           <w:sz w:val="20"/>
           <w:szCs w:val="20"/>
         </w:rPr>
@@ -4300,15 +4365,17 @@
       <w:r>
         <w:rPr>
           <w:rFonts w:ascii="URWPalladioL-Roma" w:hAnsi="URWPalladioL-Roma" w:cs="URWPalladioL-Roma"/>
-          <w:sz w:val="20"/>
-          <w:szCs w:val="20"/>
-        </w:rPr>
-        <w:t xml:space="preserve"> </w:t>
-      </w:r>
-      <w:proofErr w:type="spellStart"/>
-      <w:r>
-        <w:rPr>
-          <w:rFonts w:ascii="URWPalladioL-Roma" w:hAnsi="URWPalladioL-Roma" w:cs="URWPalladioL-Roma"/>
+          <w:strike/>
+          <w:sz w:val="20"/>
+          <w:szCs w:val="20"/>
+        </w:rPr>
+        <w:t xml:space="preserve"> </w:t>
+      </w:r>
+      <w:proofErr w:type="spellStart"/>
+      <w:r>
+        <w:rPr>
+          <w:rFonts w:ascii="URWPalladioL-Roma" w:hAnsi="URWPalladioL-Roma" w:cs="URWPalladioL-Roma"/>
+          <w:strike/>
           <w:sz w:val="20"/>
           <w:szCs w:val="20"/>
         </w:rPr>
@@ -4318,15 +4385,17 @@
       <w:r>
         <w:rPr>
           <w:rFonts w:ascii="URWPalladioL-Roma" w:hAnsi="URWPalladioL-Roma" w:cs="URWPalladioL-Roma"/>
-          <w:sz w:val="20"/>
-          <w:szCs w:val="20"/>
-        </w:rPr>
-        <w:t xml:space="preserve"> </w:t>
-      </w:r>
-      <w:proofErr w:type="spellStart"/>
-      <w:r>
-        <w:rPr>
-          <w:rFonts w:ascii="URWPalladioL-Roma" w:hAnsi="URWPalladioL-Roma" w:cs="URWPalladioL-Roma"/>
+          <w:strike/>
+          <w:sz w:val="20"/>
+          <w:szCs w:val="20"/>
+        </w:rPr>
+        <w:t xml:space="preserve"> </w:t>
+      </w:r>
+      <w:proofErr w:type="spellStart"/>
+      <w:r>
+        <w:rPr>
+          <w:rFonts w:ascii="URWPalladioL-Roma" w:hAnsi="URWPalladioL-Roma" w:cs="URWPalladioL-Roma"/>
+          <w:strike/>
           <w:sz w:val="20"/>
           <w:szCs w:val="20"/>
         </w:rPr>
@@ -4336,15 +4405,17 @@
       <w:r>
         <w:rPr>
           <w:rFonts w:ascii="URWPalladioL-Roma" w:hAnsi="URWPalladioL-Roma" w:cs="URWPalladioL-Roma"/>
-          <w:sz w:val="20"/>
-          <w:szCs w:val="20"/>
-        </w:rPr>
-        <w:t xml:space="preserve"> </w:t>
-      </w:r>
-      <w:proofErr w:type="spellStart"/>
-      <w:r>
-        <w:rPr>
-          <w:rFonts w:ascii="URWPalladioL-Roma" w:hAnsi="URWPalladioL-Roma" w:cs="URWPalladioL-Roma"/>
+          <w:strike/>
+          <w:sz w:val="20"/>
+          <w:szCs w:val="20"/>
+        </w:rPr>
+        <w:t xml:space="preserve"> </w:t>
+      </w:r>
+      <w:proofErr w:type="spellStart"/>
+      <w:r>
+        <w:rPr>
+          <w:rFonts w:ascii="URWPalladioL-Roma" w:hAnsi="URWPalladioL-Roma" w:cs="URWPalladioL-Roma"/>
+          <w:strike/>
           <w:sz w:val="20"/>
           <w:szCs w:val="20"/>
         </w:rPr>
@@ -4354,6 +4425,7 @@
       <w:r>
         <w:rPr>
           <w:rFonts w:ascii="URWPalladioL-Roma" w:hAnsi="URWPalladioL-Roma" w:cs="URWPalladioL-Roma"/>
+          <w:strike/>
           <w:sz w:val="20"/>
           <w:szCs w:val="20"/>
         </w:rPr>
@@ -4373,6 +4445,7 @@
         <w:spacing w:after="0" w:line="240" w:lineRule="auto"/>
         <w:rPr>
           <w:rFonts w:ascii="URWPalladioL-Roma" w:hAnsi="URWPalladioL-Roma" w:cs="URWPalladioL-Roma"/>
+          <w:strike/>
           <w:sz w:val="20"/>
           <w:szCs w:val="20"/>
         </w:rPr>
@@ -4380,6 +4453,7 @@
       <w:r>
         <w:rPr>
           <w:rFonts w:ascii="URWPalladioL-Roma" w:hAnsi="URWPalladioL-Roma" w:cs="URWPalladioL-Roma"/>
+          <w:strike/>
           <w:sz w:val="20"/>
           <w:szCs w:val="20"/>
         </w:rPr>
@@ -4389,6 +4463,7 @@
       <w:r>
         <w:rPr>
           <w:rFonts w:ascii="URWPalladioL-Roma" w:hAnsi="URWPalladioL-Roma" w:cs="URWPalladioL-Roma"/>
+          <w:strike/>
           <w:sz w:val="20"/>
           <w:szCs w:val="20"/>
         </w:rPr>
@@ -4398,15 +4473,17 @@
       <w:r>
         <w:rPr>
           <w:rFonts w:ascii="URWPalladioL-Roma" w:hAnsi="URWPalladioL-Roma" w:cs="URWPalladioL-Roma"/>
-          <w:sz w:val="20"/>
-          <w:szCs w:val="20"/>
-        </w:rPr>
-        <w:t xml:space="preserve"> </w:t>
-      </w:r>
-      <w:proofErr w:type="spellStart"/>
-      <w:r>
-        <w:rPr>
-          <w:rFonts w:ascii="URWPalladioL-Roma" w:hAnsi="URWPalladioL-Roma" w:cs="URWPalladioL-Roma"/>
+          <w:strike/>
+          <w:sz w:val="20"/>
+          <w:szCs w:val="20"/>
+        </w:rPr>
+        <w:t xml:space="preserve"> </w:t>
+      </w:r>
+      <w:proofErr w:type="spellStart"/>
+      <w:r>
+        <w:rPr>
+          <w:rFonts w:ascii="URWPalladioL-Roma" w:hAnsi="URWPalladioL-Roma" w:cs="URWPalladioL-Roma"/>
+          <w:strike/>
           <w:sz w:val="20"/>
           <w:szCs w:val="20"/>
         </w:rPr>
@@ -4416,6 +4493,7 @@
       <w:r>
         <w:rPr>
           <w:rFonts w:ascii="URWPalladioL-Roma" w:hAnsi="URWPalladioL-Roma" w:cs="URWPalladioL-Roma"/>
+          <w:strike/>
           <w:sz w:val="20"/>
           <w:szCs w:val="20"/>
         </w:rPr>
@@ -4425,6 +4503,7 @@
       <w:r>
         <w:rPr>
           <w:rFonts w:ascii="URWPalladioL-Roma" w:hAnsi="URWPalladioL-Roma" w:cs="URWPalladioL-Roma"/>
+          <w:strike/>
           <w:sz w:val="20"/>
           <w:szCs w:val="20"/>
         </w:rPr>
@@ -4434,6 +4513,7 @@
       <w:r>
         <w:rPr>
           <w:rFonts w:ascii="URWPalladioL-Roma" w:hAnsi="URWPalladioL-Roma" w:cs="URWPalladioL-Roma"/>
+          <w:strike/>
           <w:sz w:val="20"/>
           <w:szCs w:val="20"/>
         </w:rPr>
@@ -4443,6 +4523,7 @@
       <w:r>
         <w:rPr>
           <w:rFonts w:ascii="URWPalladioL-Roma" w:hAnsi="URWPalladioL-Roma" w:cs="URWPalladioL-Roma"/>
+          <w:strike/>
           <w:sz w:val="20"/>
           <w:szCs w:val="20"/>
         </w:rPr>
@@ -4452,15 +4533,17 @@
       <w:r>
         <w:rPr>
           <w:rFonts w:ascii="URWPalladioL-Roma" w:hAnsi="URWPalladioL-Roma" w:cs="URWPalladioL-Roma"/>
-          <w:sz w:val="20"/>
-          <w:szCs w:val="20"/>
-        </w:rPr>
-        <w:t xml:space="preserve"> </w:t>
-      </w:r>
-      <w:proofErr w:type="spellStart"/>
-      <w:r>
-        <w:rPr>
-          <w:rFonts w:ascii="URWPalladioL-Roma" w:hAnsi="URWPalladioL-Roma" w:cs="URWPalladioL-Roma"/>
+          <w:strike/>
+          <w:sz w:val="20"/>
+          <w:szCs w:val="20"/>
+        </w:rPr>
+        <w:t xml:space="preserve"> </w:t>
+      </w:r>
+      <w:proofErr w:type="spellStart"/>
+      <w:r>
+        <w:rPr>
+          <w:rFonts w:ascii="URWPalladioL-Roma" w:hAnsi="URWPalladioL-Roma" w:cs="URWPalladioL-Roma"/>
+          <w:strike/>
           <w:sz w:val="20"/>
           <w:szCs w:val="20"/>
         </w:rPr>
@@ -4470,15 +4553,17 @@
       <w:r>
         <w:rPr>
           <w:rFonts w:ascii="URWPalladioL-Roma" w:hAnsi="URWPalladioL-Roma" w:cs="URWPalladioL-Roma"/>
-          <w:sz w:val="20"/>
-          <w:szCs w:val="20"/>
-        </w:rPr>
-        <w:t xml:space="preserve"> </w:t>
-      </w:r>
-      <w:proofErr w:type="spellStart"/>
-      <w:r>
-        <w:rPr>
-          <w:rFonts w:ascii="URWPalladioL-Roma" w:hAnsi="URWPalladioL-Roma" w:cs="URWPalladioL-Roma"/>
+          <w:strike/>
+          <w:sz w:val="20"/>
+          <w:szCs w:val="20"/>
+        </w:rPr>
+        <w:t xml:space="preserve"> </w:t>
+      </w:r>
+      <w:proofErr w:type="spellStart"/>
+      <w:r>
+        <w:rPr>
+          <w:rFonts w:ascii="URWPalladioL-Roma" w:hAnsi="URWPalladioL-Roma" w:cs="URWPalladioL-Roma"/>
+          <w:strike/>
           <w:sz w:val="20"/>
           <w:szCs w:val="20"/>
         </w:rPr>
@@ -4488,15 +4573,17 @@
       <w:r>
         <w:rPr>
           <w:rFonts w:ascii="URWPalladioL-Roma" w:hAnsi="URWPalladioL-Roma" w:cs="URWPalladioL-Roma"/>
-          <w:sz w:val="20"/>
-          <w:szCs w:val="20"/>
-        </w:rPr>
-        <w:t xml:space="preserve"> </w:t>
-      </w:r>
-      <w:proofErr w:type="spellStart"/>
-      <w:r>
-        <w:rPr>
-          <w:rFonts w:ascii="URWPalladioL-Roma" w:hAnsi="URWPalladioL-Roma" w:cs="URWPalladioL-Roma"/>
+          <w:strike/>
+          <w:sz w:val="20"/>
+          <w:szCs w:val="20"/>
+        </w:rPr>
+        <w:t xml:space="preserve"> </w:t>
+      </w:r>
+      <w:proofErr w:type="spellStart"/>
+      <w:r>
+        <w:rPr>
+          <w:rFonts w:ascii="URWPalladioL-Roma" w:hAnsi="URWPalladioL-Roma" w:cs="URWPalladioL-Roma"/>
+          <w:strike/>
           <w:sz w:val="20"/>
           <w:szCs w:val="20"/>
         </w:rPr>
@@ -4506,6 +4593,7 @@
       <w:r>
         <w:rPr>
           <w:rFonts w:ascii="URWPalladioL-Roma" w:hAnsi="URWPalladioL-Roma" w:cs="URWPalladioL-Roma"/>
+          <w:strike/>
           <w:sz w:val="20"/>
           <w:szCs w:val="20"/>
         </w:rPr>
@@ -4515,6 +4603,7 @@
       <w:r>
         <w:rPr>
           <w:rFonts w:ascii="URWPalladioL-Roma" w:hAnsi="URWPalladioL-Roma" w:cs="URWPalladioL-Roma"/>
+          <w:strike/>
           <w:sz w:val="20"/>
           <w:szCs w:val="20"/>
         </w:rPr>
@@ -4524,15 +4613,17 @@
       <w:r>
         <w:rPr>
           <w:rFonts w:ascii="URWPalladioL-Roma" w:hAnsi="URWPalladioL-Roma" w:cs="URWPalladioL-Roma"/>
-          <w:sz w:val="20"/>
-          <w:szCs w:val="20"/>
-        </w:rPr>
-        <w:t xml:space="preserve"> </w:t>
-      </w:r>
-      <w:proofErr w:type="spellStart"/>
-      <w:r>
-        <w:rPr>
-          <w:rFonts w:ascii="URWPalladioL-Roma" w:hAnsi="URWPalladioL-Roma" w:cs="URWPalladioL-Roma"/>
+          <w:strike/>
+          <w:sz w:val="20"/>
+          <w:szCs w:val="20"/>
+        </w:rPr>
+        <w:t xml:space="preserve"> </w:t>
+      </w:r>
+      <w:proofErr w:type="spellStart"/>
+      <w:r>
+        <w:rPr>
+          <w:rFonts w:ascii="URWPalladioL-Roma" w:hAnsi="URWPalladioL-Roma" w:cs="URWPalladioL-Roma"/>
+          <w:strike/>
           <w:sz w:val="20"/>
           <w:szCs w:val="20"/>
         </w:rPr>
@@ -4542,15 +4633,17 @@
       <w:r>
         <w:rPr>
           <w:rFonts w:ascii="URWPalladioL-Roma" w:hAnsi="URWPalladioL-Roma" w:cs="URWPalladioL-Roma"/>
-          <w:sz w:val="20"/>
-          <w:szCs w:val="20"/>
-        </w:rPr>
-        <w:t xml:space="preserve"> </w:t>
-      </w:r>
-      <w:proofErr w:type="spellStart"/>
-      <w:r>
-        <w:rPr>
-          <w:rFonts w:ascii="URWPalladioL-Roma" w:hAnsi="URWPalladioL-Roma" w:cs="URWPalladioL-Roma"/>
+          <w:strike/>
+          <w:sz w:val="20"/>
+          <w:szCs w:val="20"/>
+        </w:rPr>
+        <w:t xml:space="preserve"> </w:t>
+      </w:r>
+      <w:proofErr w:type="spellStart"/>
+      <w:r>
+        <w:rPr>
+          <w:rFonts w:ascii="URWPalladioL-Roma" w:hAnsi="URWPalladioL-Roma" w:cs="URWPalladioL-Roma"/>
+          <w:strike/>
           <w:sz w:val="20"/>
           <w:szCs w:val="20"/>
         </w:rPr>
@@ -4560,15 +4653,17 @@
       <w:r>
         <w:rPr>
           <w:rFonts w:ascii="URWPalladioL-Roma" w:hAnsi="URWPalladioL-Roma" w:cs="URWPalladioL-Roma"/>
-          <w:sz w:val="20"/>
-          <w:szCs w:val="20"/>
-        </w:rPr>
-        <w:t xml:space="preserve"> </w:t>
-      </w:r>
-      <w:proofErr w:type="spellStart"/>
-      <w:r>
-        <w:rPr>
-          <w:rFonts w:ascii="URWPalladioL-Roma" w:hAnsi="URWPalladioL-Roma" w:cs="URWPalladioL-Roma"/>
+          <w:strike/>
+          <w:sz w:val="20"/>
+          <w:szCs w:val="20"/>
+        </w:rPr>
+        <w:t xml:space="preserve"> </w:t>
+      </w:r>
+      <w:proofErr w:type="spellStart"/>
+      <w:r>
+        <w:rPr>
+          <w:rFonts w:ascii="URWPalladioL-Roma" w:hAnsi="URWPalladioL-Roma" w:cs="URWPalladioL-Roma"/>
+          <w:strike/>
           <w:sz w:val="20"/>
           <w:szCs w:val="20"/>
         </w:rPr>
@@ -4578,6 +4673,7 @@
       <w:r>
         <w:rPr>
           <w:rFonts w:ascii="URWPalladioL-Roma" w:hAnsi="URWPalladioL-Roma" w:cs="URWPalladioL-Roma"/>
+          <w:strike/>
           <w:sz w:val="20"/>
           <w:szCs w:val="20"/>
         </w:rPr>
@@ -4587,6 +4683,7 @@
       <w:r>
         <w:rPr>
           <w:rFonts w:ascii="URWPalladioL-Roma" w:hAnsi="URWPalladioL-Roma" w:cs="URWPalladioL-Roma"/>
+          <w:strike/>
           <w:sz w:val="20"/>
           <w:szCs w:val="20"/>
         </w:rPr>
@@ -4596,15 +4693,17 @@
       <w:r>
         <w:rPr>
           <w:rFonts w:ascii="URWPalladioL-Roma" w:hAnsi="URWPalladioL-Roma" w:cs="URWPalladioL-Roma"/>
-          <w:sz w:val="20"/>
-          <w:szCs w:val="20"/>
-        </w:rPr>
-        <w:t xml:space="preserve"> </w:t>
-      </w:r>
-      <w:proofErr w:type="spellStart"/>
-      <w:r>
-        <w:rPr>
-          <w:rFonts w:ascii="URWPalladioL-Roma" w:hAnsi="URWPalladioL-Roma" w:cs="URWPalladioL-Roma"/>
+          <w:strike/>
+          <w:sz w:val="20"/>
+          <w:szCs w:val="20"/>
+        </w:rPr>
+        <w:t xml:space="preserve"> </w:t>
+      </w:r>
+      <w:proofErr w:type="spellStart"/>
+      <w:r>
+        <w:rPr>
+          <w:rFonts w:ascii="URWPalladioL-Roma" w:hAnsi="URWPalladioL-Roma" w:cs="URWPalladioL-Roma"/>
+          <w:strike/>
           <w:sz w:val="20"/>
           <w:szCs w:val="20"/>
         </w:rPr>
@@ -4614,15 +4713,17 @@
       <w:r>
         <w:rPr>
           <w:rFonts w:ascii="URWPalladioL-Roma" w:hAnsi="URWPalladioL-Roma" w:cs="URWPalladioL-Roma"/>
-          <w:sz w:val="20"/>
-          <w:szCs w:val="20"/>
-        </w:rPr>
-        <w:t xml:space="preserve"> </w:t>
-      </w:r>
-      <w:proofErr w:type="spellStart"/>
-      <w:r>
-        <w:rPr>
-          <w:rFonts w:ascii="URWPalladioL-Roma" w:hAnsi="URWPalladioL-Roma" w:cs="URWPalladioL-Roma"/>
+          <w:strike/>
+          <w:sz w:val="20"/>
+          <w:szCs w:val="20"/>
+        </w:rPr>
+        <w:t xml:space="preserve"> </w:t>
+      </w:r>
+      <w:proofErr w:type="spellStart"/>
+      <w:r>
+        <w:rPr>
+          <w:rFonts w:ascii="URWPalladioL-Roma" w:hAnsi="URWPalladioL-Roma" w:cs="URWPalladioL-Roma"/>
+          <w:strike/>
           <w:sz w:val="20"/>
           <w:szCs w:val="20"/>
         </w:rPr>
@@ -4632,15 +4733,17 @@
       <w:r>
         <w:rPr>
           <w:rFonts w:ascii="URWPalladioL-Roma" w:hAnsi="URWPalladioL-Roma" w:cs="URWPalladioL-Roma"/>
-          <w:sz w:val="20"/>
-          <w:szCs w:val="20"/>
-        </w:rPr>
-        <w:t xml:space="preserve"> </w:t>
-      </w:r>
-      <w:proofErr w:type="spellStart"/>
-      <w:r>
-        <w:rPr>
-          <w:rFonts w:ascii="URWPalladioL-Roma" w:hAnsi="URWPalladioL-Roma" w:cs="URWPalladioL-Roma"/>
+          <w:strike/>
+          <w:sz w:val="20"/>
+          <w:szCs w:val="20"/>
+        </w:rPr>
+        <w:t xml:space="preserve"> </w:t>
+      </w:r>
+      <w:proofErr w:type="spellStart"/>
+      <w:r>
+        <w:rPr>
+          <w:rFonts w:ascii="URWPalladioL-Roma" w:hAnsi="URWPalladioL-Roma" w:cs="URWPalladioL-Roma"/>
+          <w:strike/>
           <w:sz w:val="20"/>
           <w:szCs w:val="20"/>
         </w:rPr>
@@ -4650,15 +4753,17 @@
       <w:r>
         <w:rPr>
           <w:rFonts w:ascii="URWPalladioL-Roma" w:hAnsi="URWPalladioL-Roma" w:cs="URWPalladioL-Roma"/>
-          <w:sz w:val="20"/>
-          <w:szCs w:val="20"/>
-        </w:rPr>
-        <w:t xml:space="preserve"> </w:t>
-      </w:r>
-      <w:proofErr w:type="spellStart"/>
-      <w:r>
-        <w:rPr>
-          <w:rFonts w:ascii="URWPalladioL-Roma" w:hAnsi="URWPalladioL-Roma" w:cs="URWPalladioL-Roma"/>
+          <w:strike/>
+          <w:sz w:val="20"/>
+          <w:szCs w:val="20"/>
+        </w:rPr>
+        <w:t xml:space="preserve"> </w:t>
+      </w:r>
+      <w:proofErr w:type="spellStart"/>
+      <w:r>
+        <w:rPr>
+          <w:rFonts w:ascii="URWPalladioL-Roma" w:hAnsi="URWPalladioL-Roma" w:cs="URWPalladioL-Roma"/>
+          <w:strike/>
           <w:sz w:val="20"/>
           <w:szCs w:val="20"/>
         </w:rPr>
@@ -4668,15 +4773,17 @@
       <w:r>
         <w:rPr>
           <w:rFonts w:ascii="URWPalladioL-Roma" w:hAnsi="URWPalladioL-Roma" w:cs="URWPalladioL-Roma"/>
-          <w:sz w:val="20"/>
-          <w:szCs w:val="20"/>
-        </w:rPr>
-        <w:t xml:space="preserve"> </w:t>
-      </w:r>
-      <w:proofErr w:type="spellStart"/>
-      <w:r>
-        <w:rPr>
-          <w:rFonts w:ascii="URWPalladioL-Roma" w:hAnsi="URWPalladioL-Roma" w:cs="URWPalladioL-Roma"/>
+          <w:strike/>
+          <w:sz w:val="20"/>
+          <w:szCs w:val="20"/>
+        </w:rPr>
+        <w:t xml:space="preserve"> </w:t>
+      </w:r>
+      <w:proofErr w:type="spellStart"/>
+      <w:r>
+        <w:rPr>
+          <w:rFonts w:ascii="URWPalladioL-Roma" w:hAnsi="URWPalladioL-Roma" w:cs="URWPalladioL-Roma"/>
+          <w:strike/>
           <w:sz w:val="20"/>
           <w:szCs w:val="20"/>
         </w:rPr>
@@ -4686,15 +4793,17 @@
       <w:r>
         <w:rPr>
           <w:rFonts w:ascii="URWPalladioL-Roma" w:hAnsi="URWPalladioL-Roma" w:cs="URWPalladioL-Roma"/>
-          <w:sz w:val="20"/>
-          <w:szCs w:val="20"/>
-        </w:rPr>
-        <w:t xml:space="preserve"> </w:t>
-      </w:r>
-      <w:proofErr w:type="spellStart"/>
-      <w:r>
-        <w:rPr>
-          <w:rFonts w:ascii="URWPalladioL-Roma" w:hAnsi="URWPalladioL-Roma" w:cs="URWPalladioL-Roma"/>
+          <w:strike/>
+          <w:sz w:val="20"/>
+          <w:szCs w:val="20"/>
+        </w:rPr>
+        <w:t xml:space="preserve"> </w:t>
+      </w:r>
+      <w:proofErr w:type="spellStart"/>
+      <w:r>
+        <w:rPr>
+          <w:rFonts w:ascii="URWPalladioL-Roma" w:hAnsi="URWPalladioL-Roma" w:cs="URWPalladioL-Roma"/>
+          <w:strike/>
           <w:sz w:val="20"/>
           <w:szCs w:val="20"/>
         </w:rPr>
@@ -4704,15 +4813,17 @@
       <w:r>
         <w:rPr>
           <w:rFonts w:ascii="URWPalladioL-Roma" w:hAnsi="URWPalladioL-Roma" w:cs="URWPalladioL-Roma"/>
-          <w:sz w:val="20"/>
-          <w:szCs w:val="20"/>
-        </w:rPr>
-        <w:t xml:space="preserve"> </w:t>
-      </w:r>
-      <w:proofErr w:type="spellStart"/>
-      <w:r>
-        <w:rPr>
-          <w:rFonts w:ascii="URWPalladioL-Roma" w:hAnsi="URWPalladioL-Roma" w:cs="URWPalladioL-Roma"/>
+          <w:strike/>
+          <w:sz w:val="20"/>
+          <w:szCs w:val="20"/>
+        </w:rPr>
+        <w:t xml:space="preserve"> </w:t>
+      </w:r>
+      <w:proofErr w:type="spellStart"/>
+      <w:r>
+        <w:rPr>
+          <w:rFonts w:ascii="URWPalladioL-Roma" w:hAnsi="URWPalladioL-Roma" w:cs="URWPalladioL-Roma"/>
+          <w:strike/>
           <w:sz w:val="20"/>
           <w:szCs w:val="20"/>
         </w:rPr>
@@ -4722,6 +4833,7 @@
       <w:r>
         <w:rPr>
           <w:rFonts w:ascii="URWPalladioL-Roma" w:hAnsi="URWPalladioL-Roma" w:cs="URWPalladioL-Roma"/>
+          <w:strike/>
           <w:sz w:val="20"/>
           <w:szCs w:val="20"/>
         </w:rPr>
@@ -4751,15 +4863,7 @@
           <w:sz w:val="20"/>
           <w:szCs w:val="20"/>
         </w:rPr>
-        <w:t xml:space="preserve">“[RCM] </w:t>
-      </w:r>
-      <w:r>
-        <w:rPr>
-          <w:rFonts w:ascii="URWPalladioL-Roma" w:hAnsi="URWPalladioL-Roma" w:cs="URWPalladioL-Roma"/>
-          <w:sz w:val="20"/>
-          <w:szCs w:val="20"/>
-        </w:rPr>
-        <w:t xml:space="preserve">has </w:t>
+        <w:t xml:space="preserve">“[RCM] has </w:t>
       </w:r>
       <w:proofErr w:type="spellStart"/>
       <w:r>
@@ -5347,6 +5451,7 @@
         </w:rPr>
         <w:t>2</w:t>
       </w:r>
+      <w:proofErr w:type="gramStart"/>
       <w:r>
         <w:rPr>
           <w:rFonts w:ascii="URWPalladioL-Roma" w:hAnsi="URWPalladioL-Roma" w:cs="URWPalladioL-Roma"/>
@@ -5354,7 +5459,17 @@
           <w:sz w:val="20"/>
           <w:szCs w:val="20"/>
         </w:rPr>
-        <w:t xml:space="preserve">c.The </w:t>
+        <w:t>c.The</w:t>
+      </w:r>
+      <w:proofErr w:type="gramEnd"/>
+      <w:r>
+        <w:rPr>
+          <w:rFonts w:ascii="URWPalladioL-Roma" w:hAnsi="URWPalladioL-Roma" w:cs="URWPalladioL-Roma"/>
+          <w:color w:val="000000"/>
+          <w:sz w:val="20"/>
+          <w:szCs w:val="20"/>
+        </w:rPr>
+        <w:t xml:space="preserve"> </w:t>
       </w:r>
       <w:proofErr w:type="spellStart"/>
       <w:r>
@@ -7443,6 +7558,7 @@
         <w:t xml:space="preserve"> and rack </w:t>
       </w:r>
       <w:proofErr w:type="spellStart"/>
+      <w:proofErr w:type="gramStart"/>
       <w:r>
         <w:rPr>
           <w:rFonts w:ascii="URWPalladioL-Roma" w:hAnsi="URWPalladioL-Roma" w:cs="URWPalladioL-Roma"/>
@@ -7466,7 +7582,16 @@
           <w:sz w:val="20"/>
           <w:szCs w:val="20"/>
         </w:rPr>
-        <w:t xml:space="preserve">] </w:t>
+        <w:t>]</w:t>
+      </w:r>
+      <w:proofErr w:type="gramEnd"/>
+      <w:r>
+        <w:rPr>
+          <w:rFonts w:ascii="URWPalladioL-Roma" w:hAnsi="URWPalladioL-Roma" w:cs="URWPalladioL-Roma"/>
+          <w:sz w:val="20"/>
+          <w:szCs w:val="20"/>
+        </w:rPr>
+        <w:t xml:space="preserve"> </w:t>
       </w:r>
       <w:r>
         <w:rPr>
@@ -7695,11 +7820,94 @@
       </w:r>
     </w:p>
     <w:p>
+      <w:r>
+        <w:rPr>
+          <w:noProof/>
+        </w:rPr>
+        <w:drawing>
+          <wp:anchor distT="0" distB="0" distL="114300" distR="114300" simplePos="0" relativeHeight="251661312" behindDoc="0" locked="0" layoutInCell="1" allowOverlap="1" wp14:anchorId="48A71A1C" wp14:editId="4DA174B8">
+            <wp:simplePos x="0" y="0"/>
+            <wp:positionH relativeFrom="margin">
+              <wp:posOffset>0</wp:posOffset>
+            </wp:positionH>
+            <wp:positionV relativeFrom="paragraph">
+              <wp:posOffset>284480</wp:posOffset>
+            </wp:positionV>
+            <wp:extent cx="1833880" cy="1822450"/>
+            <wp:effectExtent l="0" t="0" r="0" b="6350"/>
+            <wp:wrapSquare wrapText="bothSides"/>
+            <wp:docPr id="8" name="Imagen 8" descr="Imagen que contiene objeto, interior, tabla, bicicleta&#10;&#10;Descripción generada automáticamente"/>
+            <wp:cNvGraphicFramePr>
+              <a:graphicFrameLocks xmlns:a="http://schemas.openxmlformats.org/drawingml/2006/main" noChangeAspect="1"/>
+            </wp:cNvGraphicFramePr>
+            <a:graphic xmlns:a="http://schemas.openxmlformats.org/drawingml/2006/main">
+              <a:graphicData uri="http://schemas.openxmlformats.org/drawingml/2006/picture">
+                <pic:pic xmlns:pic="http://schemas.openxmlformats.org/drawingml/2006/picture">
+                  <pic:nvPicPr>
+                    <pic:cNvPr id="8" name="Imagen 8" descr="Imagen que contiene objeto, interior, tabla, bicicleta&#10;&#10;Descripción generada automáticamente"/>
+                    <pic:cNvPicPr>
+                      <a:picLocks noChangeAspect="1" noChangeArrowheads="1"/>
+                    </pic:cNvPicPr>
+                  </pic:nvPicPr>
+                  <pic:blipFill>
+                    <a:blip r:embed="rId6" cstate="print">
+                      <a:extLst>
+                        <a:ext uri="{28A0092B-C50C-407E-A947-70E740481C1C}">
+                          <a14:useLocalDpi xmlns:a14="http://schemas.microsoft.com/office/drawing/2010/main" val="0"/>
+                        </a:ext>
+                      </a:extLst>
+                    </a:blip>
+                    <a:srcRect/>
+                    <a:stretch>
+                      <a:fillRect/>
+                    </a:stretch>
+                  </pic:blipFill>
+                  <pic:spPr bwMode="auto">
+                    <a:xfrm>
+                      <a:off x="0" y="0"/>
+                      <a:ext cx="1833880" cy="1822450"/>
+                    </a:xfrm>
+                    <a:prstGeom prst="rect">
+                      <a:avLst/>
+                    </a:prstGeom>
+                    <a:noFill/>
+                    <a:ln>
+                      <a:noFill/>
+                    </a:ln>
+                  </pic:spPr>
+                </pic:pic>
+              </a:graphicData>
+            </a:graphic>
+            <wp14:sizeRelH relativeFrom="margin">
+              <wp14:pctWidth>0</wp14:pctWidth>
+            </wp14:sizeRelH>
+            <wp14:sizeRelV relativeFrom="margin">
+              <wp14:pctHeight>0</wp14:pctHeight>
+            </wp14:sizeRelV>
+          </wp:anchor>
+        </w:drawing>
+      </w:r>
+    </w:p>
+    <w:p>
+      <w:pPr>
+        <w:rPr>
+          <w:rFonts w:asciiTheme="majorHAnsi" w:eastAsiaTheme="majorEastAsia" w:hAnsiTheme="majorHAnsi" w:cstheme="majorBidi"/>
+          <w:color w:val="1F3763" w:themeColor="accent1" w:themeShade="7F"/>
+          <w:sz w:val="24"/>
+          <w:szCs w:val="24"/>
+        </w:rPr>
+      </w:pPr>
+      <w:r>
+        <w:br w:type="page"/>
+      </w:r>
+    </w:p>
+    <w:p>
       <w:pPr>
         <w:pStyle w:val="Ttulo3"/>
       </w:pPr>
       <w:proofErr w:type="spellStart"/>
       <w:r>
+        <w:lastRenderedPageBreak/>
         <w:t>Batezzato</w:t>
       </w:r>
       <w:proofErr w:type="spellEnd"/>
@@ -8177,7 +8385,7 @@
                     </pic:cNvPicPr>
                   </pic:nvPicPr>
                   <pic:blipFill>
-                    <a:blip r:embed="rId6" cstate="print">
+                    <a:blip r:embed="rId7" cstate="print">
                       <a:extLst>
                         <a:ext uri="{28A0092B-C50C-407E-A947-70E740481C1C}">
                           <a14:useLocalDpi xmlns:a14="http://schemas.microsoft.com/office/drawing/2010/main" val="0"/>
@@ -8230,7 +8438,7 @@
                     </pic:cNvPicPr>
                   </pic:nvPicPr>
                   <pic:blipFill>
-                    <a:blip r:embed="rId7" cstate="print">
+                    <a:blip r:embed="rId8" cstate="print">
                       <a:extLst>
                         <a:ext uri="{28A0092B-C50C-407E-A947-70E740481C1C}">
                           <a14:useLocalDpi xmlns:a14="http://schemas.microsoft.com/office/drawing/2010/main" val="0"/>
@@ -8269,7 +8477,6 @@
       </w:pPr>
       <w:proofErr w:type="spellStart"/>
       <w:r>
-        <w:lastRenderedPageBreak/>
         <w:t>Enriquez</w:t>
       </w:r>
       <w:proofErr w:type="spellEnd"/>
@@ -8340,7 +8547,7 @@
                     </pic:cNvPicPr>
                   </pic:nvPicPr>
                   <pic:blipFill>
-                    <a:blip r:embed="rId8" cstate="print">
+                    <a:blip r:embed="rId9" cstate="print">
                       <a:extLst>
                         <a:ext uri="{28A0092B-C50C-407E-A947-70E740481C1C}">
                           <a14:useLocalDpi xmlns:a14="http://schemas.microsoft.com/office/drawing/2010/main" val="0"/>
@@ -9003,6 +9210,7 @@
         <w:t xml:space="preserve"> </w:t>
       </w:r>
       <w:proofErr w:type="spellStart"/>
+      <w:proofErr w:type="gramStart"/>
       <w:r>
         <w:rPr>
           <w:rFonts w:ascii="TimesNewRoman" w:hAnsi="TimesNewRoman" w:cs="TimesNewRoman"/>
@@ -9030,6 +9238,7 @@
         <w:t>should</w:t>
       </w:r>
       <w:proofErr w:type="spellEnd"/>
+      <w:proofErr w:type="gramEnd"/>
       <w:r>
         <w:rPr>
           <w:rFonts w:ascii="TimesNewRoman" w:hAnsi="TimesNewRoman" w:cs="TimesNewRoman"/>
@@ -9288,7 +9497,7 @@
                     </pic:cNvPicPr>
                   </pic:nvPicPr>
                   <pic:blipFill>
-                    <a:blip r:embed="rId9" cstate="print">
+                    <a:blip r:embed="rId10" cstate="print">
                       <a:extLst>
                         <a:ext uri="{28A0092B-C50C-407E-A947-70E740481C1C}">
                           <a14:useLocalDpi xmlns:a14="http://schemas.microsoft.com/office/drawing/2010/main" val="0"/>
@@ -9336,6 +9545,7 @@
       </w:pPr>
       <w:proofErr w:type="spellStart"/>
       <w:r>
+        <w:lastRenderedPageBreak/>
         <w:t>Nakawara</w:t>
       </w:r>
       <w:proofErr w:type="spellEnd"/>
@@ -9372,7 +9582,7 @@
                     </pic:cNvPicPr>
                   </pic:nvPicPr>
                   <pic:blipFill>
-                    <a:blip r:embed="rId10">
+                    <a:blip r:embed="rId11">
                       <a:extLst>
                         <a:ext uri="{28A0092B-C50C-407E-A947-70E740481C1C}">
                           <a14:useLocalDpi xmlns:a14="http://schemas.microsoft.com/office/drawing/2010/main" val="0"/>
@@ -9439,7 +9649,6 @@
           <w:sz w:val="18"/>
           <w:szCs w:val="18"/>
         </w:rPr>
-        <w:lastRenderedPageBreak/>
         <w:t>Each</w:t>
       </w:r>
       <w:proofErr w:type="spellEnd"/>
@@ -9683,18 +9892,28 @@
           <w:sz w:val="18"/>
           <w:szCs w:val="18"/>
         </w:rPr>
-        <w:t xml:space="preserve"> center  </w:t>
-      </w:r>
-      <w:proofErr w:type="spellStart"/>
+        <w:t xml:space="preserve"> </w:t>
+      </w:r>
+      <w:proofErr w:type="gramStart"/>
       <w:r>
         <w:rPr>
           <w:rFonts w:ascii="Times New Roman" w:hAnsi="Times New Roman" w:cs="Times New Roman"/>
           <w:sz w:val="18"/>
           <w:szCs w:val="18"/>
         </w:rPr>
+        <w:t xml:space="preserve">center  </w:t>
+      </w:r>
+      <w:proofErr w:type="spellStart"/>
+      <w:r>
+        <w:rPr>
+          <w:rFonts w:ascii="Times New Roman" w:hAnsi="Times New Roman" w:cs="Times New Roman"/>
+          <w:sz w:val="18"/>
+          <w:szCs w:val="18"/>
+        </w:rPr>
         <w:t>of</w:t>
       </w:r>
       <w:proofErr w:type="spellEnd"/>
+      <w:proofErr w:type="gramEnd"/>
       <w:r>
         <w:rPr>
           <w:rFonts w:ascii="Times New Roman" w:hAnsi="Times New Roman" w:cs="Times New Roman"/>
@@ -10224,7 +10443,25 @@
           <w:sz w:val="18"/>
           <w:szCs w:val="18"/>
         </w:rPr>
-        <w:t xml:space="preserve"> link in </w:t>
+        <w:t xml:space="preserve"> </w:t>
+      </w:r>
+      <w:proofErr w:type="gramStart"/>
+      <w:r>
+        <w:rPr>
+          <w:rFonts w:ascii="Times New Roman" w:hAnsi="Times New Roman" w:cs="Times New Roman"/>
+          <w:sz w:val="18"/>
+          <w:szCs w:val="18"/>
+        </w:rPr>
+        <w:t>link</w:t>
+      </w:r>
+      <w:proofErr w:type="gramEnd"/>
+      <w:r>
+        <w:rPr>
+          <w:rFonts w:ascii="Times New Roman" w:hAnsi="Times New Roman" w:cs="Times New Roman"/>
+          <w:sz w:val="18"/>
+          <w:szCs w:val="18"/>
+        </w:rPr>
+        <w:t xml:space="preserve"> in </w:t>
       </w:r>
       <w:proofErr w:type="spellStart"/>
       <w:r>
@@ -10849,7 +11086,16 @@
           <w:sz w:val="18"/>
           <w:szCs w:val="18"/>
         </w:rPr>
-        <w:t xml:space="preserve"> 1  </w:t>
+        <w:t xml:space="preserve"> </w:t>
+      </w:r>
+      <w:proofErr w:type="gramStart"/>
+      <w:r>
+        <w:rPr>
+          <w:rFonts w:ascii="Times New Roman" w:hAnsi="Times New Roman" w:cs="Times New Roman"/>
+          <w:sz w:val="18"/>
+          <w:szCs w:val="18"/>
+        </w:rPr>
+        <w:t xml:space="preserve">1  </w:t>
       </w:r>
       <w:proofErr w:type="spellStart"/>
       <w:r>
@@ -10862,6 +11108,7 @@
         <w:t>for</w:t>
       </w:r>
       <w:proofErr w:type="spellEnd"/>
+      <w:proofErr w:type="gramEnd"/>
       <w:r>
         <w:rPr>
           <w:rFonts w:ascii="Times New Roman" w:hAnsi="Times New Roman" w:cs="Times New Roman"/>
@@ -10976,7 +11223,7 @@
                     </pic:cNvPicPr>
                   </pic:nvPicPr>
                   <pic:blipFill>
-                    <a:blip r:embed="rId11" cstate="print">
+                    <a:blip r:embed="rId12" cstate="print">
                       <a:extLst>
                         <a:ext uri="{28A0092B-C50C-407E-A947-70E740481C1C}">
                           <a14:useLocalDpi xmlns:a14="http://schemas.microsoft.com/office/drawing/2010/main" val="0"/>
@@ -12009,7 +12256,27 @@
           <w:sz w:val="20"/>
           <w:szCs w:val="20"/>
         </w:rPr>
-        <w:t xml:space="preserve"> Living (</w:t>
+        <w:t xml:space="preserve"> </w:t>
+      </w:r>
+      <w:proofErr w:type="gramStart"/>
+      <w:r>
+        <w:rPr>
+          <w:rFonts w:ascii="Times-Roman" w:hAnsi="Times-Roman" w:cs="Times-Roman"/>
+          <w:strike/>
+          <w:sz w:val="20"/>
+          <w:szCs w:val="20"/>
+        </w:rPr>
+        <w:t>Living</w:t>
+      </w:r>
+      <w:proofErr w:type="gramEnd"/>
+      <w:r>
+        <w:rPr>
+          <w:rFonts w:ascii="Times-Roman" w:hAnsi="Times-Roman" w:cs="Times-Roman"/>
+          <w:strike/>
+          <w:sz w:val="20"/>
+          <w:szCs w:val="20"/>
+        </w:rPr>
+        <w:t xml:space="preserve"> (</w:t>
       </w:r>
       <w:proofErr w:type="spellStart"/>
       <w:r>
@@ -13752,7 +14019,7 @@
                     </pic:cNvPicPr>
                   </pic:nvPicPr>
                   <pic:blipFill>
-                    <a:blip r:embed="rId12" cstate="print">
+                    <a:blip r:embed="rId13" cstate="print">
                       <a:extLst>
                         <a:ext uri="{28A0092B-C50C-407E-A947-70E740481C1C}">
                           <a14:useLocalDpi xmlns:a14="http://schemas.microsoft.com/office/drawing/2010/main" val="0"/>
@@ -13805,7 +14072,7 @@
                     </pic:cNvPicPr>
                   </pic:nvPicPr>
                   <pic:blipFill>
-                    <a:blip r:embed="rId13">
+                    <a:blip r:embed="rId14">
                       <a:extLst>
                         <a:ext uri="{28A0092B-C50C-407E-A947-70E740481C1C}">
                           <a14:useLocalDpi xmlns:a14="http://schemas.microsoft.com/office/drawing/2010/main" val="0"/>
@@ -14513,7 +14780,17 @@
           <w:sz w:val="20"/>
           <w:szCs w:val="20"/>
         </w:rPr>
-        <w:t xml:space="preserve"> +  </w:t>
+        <w:t xml:space="preserve"> </w:t>
+      </w:r>
+      <w:proofErr w:type="gramStart"/>
+      <w:r>
+        <w:rPr>
+          <w:rFonts w:ascii="Times-Roman" w:hAnsi="Times-Roman" w:cs="Times-Roman"/>
+          <w:strike/>
+          <w:sz w:val="20"/>
+          <w:szCs w:val="20"/>
+        </w:rPr>
+        <w:t xml:space="preserve">+  </w:t>
       </w:r>
       <w:proofErr w:type="spellStart"/>
       <w:r>
@@ -14526,6 +14803,7 @@
         <w:t>preferred</w:t>
       </w:r>
       <w:proofErr w:type="spellEnd"/>
+      <w:proofErr w:type="gramEnd"/>
       <w:r>
         <w:rPr>
           <w:rFonts w:ascii="Times-Roman" w:hAnsi="Times-Roman" w:cs="Times-Roman"/>
@@ -16684,7 +16962,27 @@
           <w:sz w:val="20"/>
           <w:szCs w:val="20"/>
         </w:rPr>
-        <w:t xml:space="preserve"> wearable </w:t>
+        <w:t xml:space="preserve"> </w:t>
+      </w:r>
+      <w:proofErr w:type="gramStart"/>
+      <w:r>
+        <w:rPr>
+          <w:rFonts w:ascii="Times-Roman" w:hAnsi="Times-Roman" w:cs="Times-Roman"/>
+          <w:strike/>
+          <w:sz w:val="20"/>
+          <w:szCs w:val="20"/>
+        </w:rPr>
+        <w:t>wearable</w:t>
+      </w:r>
+      <w:proofErr w:type="gramEnd"/>
+      <w:r>
+        <w:rPr>
+          <w:rFonts w:ascii="Times-Roman" w:hAnsi="Times-Roman" w:cs="Times-Roman"/>
+          <w:strike/>
+          <w:sz w:val="20"/>
+          <w:szCs w:val="20"/>
+        </w:rPr>
+        <w:t xml:space="preserve"> </w:t>
       </w:r>
       <w:proofErr w:type="spellStart"/>
       <w:r>
@@ -16981,7 +17279,27 @@
           <w:sz w:val="20"/>
           <w:szCs w:val="20"/>
         </w:rPr>
-        <w:t xml:space="preserve"> wearable </w:t>
+        <w:t xml:space="preserve"> </w:t>
+      </w:r>
+      <w:proofErr w:type="gramStart"/>
+      <w:r>
+        <w:rPr>
+          <w:rFonts w:ascii="Times-Roman" w:hAnsi="Times-Roman" w:cs="Times-Roman"/>
+          <w:strike/>
+          <w:sz w:val="20"/>
+          <w:szCs w:val="20"/>
+        </w:rPr>
+        <w:t>wearable</w:t>
+      </w:r>
+      <w:proofErr w:type="gramEnd"/>
+      <w:r>
+        <w:rPr>
+          <w:rFonts w:ascii="Times-Roman" w:hAnsi="Times-Roman" w:cs="Times-Roman"/>
+          <w:strike/>
+          <w:sz w:val="20"/>
+          <w:szCs w:val="20"/>
+        </w:rPr>
+        <w:t xml:space="preserve"> </w:t>
       </w:r>
       <w:proofErr w:type="spellStart"/>
       <w:r>
@@ -19182,6 +19500,7 @@
         <w:t xml:space="preserve"> extra care </w:t>
       </w:r>
       <w:proofErr w:type="spellStart"/>
+      <w:proofErr w:type="gramStart"/>
       <w:r>
         <w:rPr>
           <w:rFonts w:ascii="Times-Roman" w:hAnsi="Times-Roman" w:cs="Times-Roman"/>
@@ -19212,6 +19531,7 @@
         <w:t>prevent</w:t>
       </w:r>
       <w:proofErr w:type="spellEnd"/>
+      <w:proofErr w:type="gramEnd"/>
       <w:r>
         <w:rPr>
           <w:rFonts w:ascii="Times-Roman" w:hAnsi="Times-Roman" w:cs="Times-Roman"/>
@@ -22356,7 +22676,27 @@
           <w:sz w:val="20"/>
           <w:szCs w:val="20"/>
         </w:rPr>
-        <w:t xml:space="preserve"> wearable robots </w:t>
+        <w:t xml:space="preserve"> </w:t>
+      </w:r>
+      <w:proofErr w:type="gramStart"/>
+      <w:r>
+        <w:rPr>
+          <w:rFonts w:ascii="Times-Roman" w:hAnsi="Times-Roman" w:cs="Times-Roman"/>
+          <w:strike/>
+          <w:sz w:val="20"/>
+          <w:szCs w:val="20"/>
+        </w:rPr>
+        <w:t>wearable</w:t>
+      </w:r>
+      <w:proofErr w:type="gramEnd"/>
+      <w:r>
+        <w:rPr>
+          <w:rFonts w:ascii="Times-Roman" w:hAnsi="Times-Roman" w:cs="Times-Roman"/>
+          <w:strike/>
+          <w:sz w:val="20"/>
+          <w:szCs w:val="20"/>
+        </w:rPr>
+        <w:t xml:space="preserve"> robots </w:t>
       </w:r>
       <w:proofErr w:type="spellStart"/>
       <w:r>
@@ -24269,6 +24609,7 @@
         </w:rPr>
         <w:t>Rosen, J. (Ed.). (2019). </w:t>
       </w:r>
+      <w:proofErr w:type="gramStart"/>
       <w:r>
         <w:rPr>
           <w:rFonts w:ascii="Arial" w:hAnsi="Arial" w:cs="Arial"/>
@@ -24279,7 +24620,20 @@
           <w:szCs w:val="20"/>
           <w:shd w:val="clear" w:color="auto" w:fill="FFFFFF"/>
         </w:rPr>
-        <w:t xml:space="preserve">Wearable </w:t>
+        <w:t>Wearable</w:t>
+      </w:r>
+      <w:proofErr w:type="gramEnd"/>
+      <w:r>
+        <w:rPr>
+          <w:rFonts w:ascii="Arial" w:hAnsi="Arial" w:cs="Arial"/>
+          <w:i/>
+          <w:iCs/>
+          <w:color w:val="222222"/>
+          <w:sz w:val="20"/>
+          <w:szCs w:val="20"/>
+          <w:shd w:val="clear" w:color="auto" w:fill="FFFFFF"/>
+        </w:rPr>
+        <w:t xml:space="preserve"> </w:t>
       </w:r>
       <w:proofErr w:type="spellStart"/>
       <w:r>
@@ -25027,6 +25381,7 @@
         <w:t xml:space="preserve"> </w:t>
       </w:r>
       <w:proofErr w:type="spellStart"/>
+      <w:proofErr w:type="gramStart"/>
       <w:r>
         <w:rPr>
           <w:rFonts w:ascii="GillSansMTPro-Medium" w:hAnsi="GillSansMTPro-Medium" w:cs="GillSansMTPro-Medium"/>
@@ -25054,6 +25409,7 @@
         <w:t>individuals</w:t>
       </w:r>
       <w:proofErr w:type="spellEnd"/>
+      <w:proofErr w:type="gramEnd"/>
       <w:r>
         <w:rPr>
           <w:rFonts w:ascii="GillSansMTPro-Medium" w:hAnsi="GillSansMTPro-Medium" w:cs="GillSansMTPro-Medium"/>
@@ -25364,6 +25720,7 @@
         <w:t xml:space="preserve"> </w:t>
       </w:r>
       <w:proofErr w:type="spellStart"/>
+      <w:proofErr w:type="gramStart"/>
       <w:r>
         <w:rPr>
           <w:rFonts w:ascii="TimesNewRomanPSMT" w:hAnsi="TimesNewRomanPSMT" w:cs="TimesNewRomanPSMT"/>
@@ -25391,6 +25748,7 @@
         <w:t>eparability</w:t>
       </w:r>
       <w:proofErr w:type="spellEnd"/>
+      <w:proofErr w:type="gramEnd"/>
       <w:r>
         <w:rPr>
           <w:rFonts w:ascii="TimesNewRomanPSMT" w:hAnsi="TimesNewRomanPSMT" w:cs="TimesNewRomanPSMT"/>
@@ -26449,6 +26807,7 @@
         <w:t xml:space="preserve"> </w:t>
       </w:r>
       <w:proofErr w:type="spellStart"/>
+      <w:proofErr w:type="gramStart"/>
       <w:r>
         <w:rPr>
           <w:rFonts w:ascii="TimesNewRomanPSMT" w:hAnsi="TimesNewRomanPSMT" w:cs="TimesNewRomanPSMT"/>
@@ -26476,6 +26835,7 @@
         <w:t>devices</w:t>
       </w:r>
       <w:proofErr w:type="spellEnd"/>
+      <w:proofErr w:type="gramEnd"/>
       <w:r>
         <w:rPr>
           <w:rFonts w:ascii="TimesNewRomanPSMT" w:hAnsi="TimesNewRomanPSMT" w:cs="TimesNewRomanPSMT"/>
@@ -27471,6 +27831,7 @@
         <w:t xml:space="preserve"> </w:t>
       </w:r>
       <w:proofErr w:type="spellStart"/>
+      <w:proofErr w:type="gramStart"/>
       <w:r>
         <w:rPr>
           <w:rFonts w:ascii="GillSansMTPro-Medium" w:hAnsi="GillSansMTPro-Medium" w:cs="GillSansMTPro-Medium"/>
@@ -27480,6 +27841,7 @@
         <w:t>waterproof</w:t>
       </w:r>
       <w:proofErr w:type="spellEnd"/>
+      <w:proofErr w:type="gramEnd"/>
     </w:p>
     <w:p>
       <w:pPr>
@@ -27581,7 +27943,25 @@
           <w:sz w:val="20"/>
           <w:szCs w:val="20"/>
         </w:rPr>
-        <w:t xml:space="preserve"> a full </w:t>
+        <w:t xml:space="preserve"> </w:t>
+      </w:r>
+      <w:proofErr w:type="gramStart"/>
+      <w:r>
+        <w:rPr>
+          <w:rFonts w:ascii="TimesNewRomanPSMT" w:hAnsi="TimesNewRomanPSMT" w:cs="TimesNewRomanPSMT"/>
+          <w:sz w:val="20"/>
+          <w:szCs w:val="20"/>
+        </w:rPr>
+        <w:t>a full</w:t>
+      </w:r>
+      <w:proofErr w:type="gramEnd"/>
+      <w:r>
+        <w:rPr>
+          <w:rFonts w:ascii="TimesNewRomanPSMT" w:hAnsi="TimesNewRomanPSMT" w:cs="TimesNewRomanPSMT"/>
+          <w:sz w:val="20"/>
+          <w:szCs w:val="20"/>
+        </w:rPr>
+        <w:t xml:space="preserve"> </w:t>
       </w:r>
       <w:proofErr w:type="spellStart"/>
       <w:r>
@@ -28661,7 +29041,16 @@
           <w:sz w:val="20"/>
           <w:szCs w:val="20"/>
         </w:rPr>
-        <w:t xml:space="preserve"> control in  </w:t>
+        <w:t xml:space="preserve"> control </w:t>
+      </w:r>
+      <w:proofErr w:type="gramStart"/>
+      <w:r>
+        <w:rPr>
+          <w:rFonts w:ascii="TimesNewRomanPSMT" w:hAnsi="TimesNewRomanPSMT" w:cs="TimesNewRomanPSMT"/>
+          <w:sz w:val="20"/>
+          <w:szCs w:val="20"/>
+        </w:rPr>
+        <w:t xml:space="preserve">in  </w:t>
       </w:r>
       <w:proofErr w:type="spellStart"/>
       <w:r>
@@ -28673,6 +29062,7 @@
         <w:t>the</w:t>
       </w:r>
       <w:proofErr w:type="spellEnd"/>
+      <w:proofErr w:type="gramEnd"/>
       <w:r>
         <w:rPr>
           <w:rFonts w:ascii="TimesNewRomanPSMT" w:hAnsi="TimesNewRomanPSMT" w:cs="TimesNewRomanPSMT"/>
@@ -28931,7 +29321,29 @@
           <w:szCs w:val="20"/>
           <w:shd w:val="clear" w:color="auto" w:fill="FFFFFF"/>
         </w:rPr>
-        <w:t xml:space="preserve">, S., &amp; Millán, J. D. R. (2017). mano: A wearable </w:t>
+        <w:t xml:space="preserve">, S., &amp; Millán, J. D. R. (2017). mano: A </w:t>
+      </w:r>
+      <w:proofErr w:type="gramStart"/>
+      <w:r>
+        <w:rPr>
+          <w:rFonts w:ascii="Arial" w:hAnsi="Arial" w:cs="Arial"/>
+          <w:color w:val="222222"/>
+          <w:sz w:val="20"/>
+          <w:szCs w:val="20"/>
+          <w:shd w:val="clear" w:color="auto" w:fill="FFFFFF"/>
+        </w:rPr>
+        <w:t>wearable</w:t>
+      </w:r>
+      <w:proofErr w:type="gramEnd"/>
+      <w:r>
+        <w:rPr>
+          <w:rFonts w:ascii="Arial" w:hAnsi="Arial" w:cs="Arial"/>
+          <w:color w:val="222222"/>
+          <w:sz w:val="20"/>
+          <w:szCs w:val="20"/>
+          <w:shd w:val="clear" w:color="auto" w:fill="FFFFFF"/>
+        </w:rPr>
+        <w:t xml:space="preserve"> </w:t>
       </w:r>
       <w:proofErr w:type="spellStart"/>
       <w:r>
@@ -30469,7 +30881,29 @@
           <w:szCs w:val="20"/>
           <w:shd w:val="clear" w:color="auto" w:fill="FFFFFF"/>
         </w:rPr>
-        <w:t xml:space="preserve"> wearable </w:t>
+        <w:t xml:space="preserve"> </w:t>
+      </w:r>
+      <w:proofErr w:type="gramStart"/>
+      <w:r>
+        <w:rPr>
+          <w:rFonts w:ascii="Arial" w:hAnsi="Arial" w:cs="Arial"/>
+          <w:color w:val="222222"/>
+          <w:sz w:val="20"/>
+          <w:szCs w:val="20"/>
+          <w:shd w:val="clear" w:color="auto" w:fill="FFFFFF"/>
+        </w:rPr>
+        <w:t>wearable</w:t>
+      </w:r>
+      <w:proofErr w:type="gramEnd"/>
+      <w:r>
+        <w:rPr>
+          <w:rFonts w:ascii="Arial" w:hAnsi="Arial" w:cs="Arial"/>
+          <w:color w:val="222222"/>
+          <w:sz w:val="20"/>
+          <w:szCs w:val="20"/>
+          <w:shd w:val="clear" w:color="auto" w:fill="FFFFFF"/>
+        </w:rPr>
+        <w:t xml:space="preserve"> </w:t>
       </w:r>
       <w:proofErr w:type="spellStart"/>
       <w:r>
@@ -30859,6 +31293,7 @@
         <w:t xml:space="preserve"> </w:t>
       </w:r>
       <w:proofErr w:type="spellStart"/>
+      <w:proofErr w:type="gramStart"/>
       <w:r>
         <w:rPr>
           <w:rFonts w:ascii="AdvTimRomLiebert" w:hAnsi="AdvTimRomLiebert" w:cs="AdvTimRomLiebert"/>
@@ -30886,6 +31321,7 @@
         <w:t>euromotor</w:t>
       </w:r>
       <w:proofErr w:type="spellEnd"/>
+      <w:proofErr w:type="gramEnd"/>
       <w:r>
         <w:rPr>
           <w:rFonts w:ascii="AdvTimRomLiebert" w:hAnsi="AdvTimRomLiebert" w:cs="AdvTimRomLiebert"/>
@@ -31605,8 +32041,18 @@
           <w:sz w:val="20"/>
           <w:szCs w:val="20"/>
         </w:rPr>
-        <w:t xml:space="preserve"> living</w:t>
-      </w:r>
+        <w:t xml:space="preserve"> </w:t>
+      </w:r>
+      <w:proofErr w:type="gramStart"/>
+      <w:r>
+        <w:rPr>
+          <w:rFonts w:ascii="AdvTimRomLiebert" w:hAnsi="AdvTimRomLiebert" w:cs="AdvTimRomLiebert"/>
+          <w:sz w:val="20"/>
+          <w:szCs w:val="20"/>
+        </w:rPr>
+        <w:t>living</w:t>
+      </w:r>
+      <w:proofErr w:type="gramEnd"/>
       <w:r>
         <w:rPr>
           <w:rFonts w:ascii="AdvTimRomLiebert" w:hAnsi="AdvTimRomLiebert" w:cs="AdvTimRomLiebert"/>

</xml_diff>